<commit_message>
Moved screenshots to docs directory and regenerate expected.docx
</commit_message>
<xml_diff>
--- a/test/expected.docx
+++ b/test/expected.docx
@@ -224,7 +224,13 @@
         <w:t xml:space="preserve"></w:t>
       </w:r>
       <w:r>
-        <w:t xml:space="preserve">, sed do eiusmod tempor incididunt ut labore et dolore</w:t>
+        <w:t xml:space="preserve">, sed do</w:t>
+      </w:r>
+      <w:r>
+        <w:t xml:space="preserve"> </w:t>
+      </w:r>
+      <w:r>
+        <w:t xml:space="preserve">eiusmod tempor incididunt ut labore et dolore</w:t>
       </w:r>
       <w:r>
         <w:t xml:space="preserve"> </w:t>
@@ -239,7 +245,19 @@
         <w:t xml:space="preserve"> </w:t>
       </w:r>
       <w:r>
-        <w:t xml:space="preserve">aliqua. Ut enim ad minim veniam, quis nostrud exercitation ullamco laboris nisi ut aliquip ex ea commodo consequat. Duis aute irure</w:t>
+        <w:t xml:space="preserve">aliqua. Ut enim</w:t>
+      </w:r>
+      <w:r>
+        <w:t xml:space="preserve"> </w:t>
+      </w:r>
+      <w:r>
+        <w:t xml:space="preserve">ad minim veniam, quis nostrud exercitation ullamco laboris nisi ut aliquip ex</w:t>
+      </w:r>
+      <w:r>
+        <w:t xml:space="preserve"> </w:t>
+      </w:r>
+      <w:r>
+        <w:t xml:space="preserve">ea commodo consequat. Duis aute irure</w:t>
       </w:r>
       <w:r>
         <w:t xml:space="preserve"> </w:t>
@@ -254,7 +272,19 @@
         <w:t xml:space="preserve"> </w:t>
       </w:r>
       <w:r>
-        <w:t xml:space="preserve">in reprehenderit in voluptate velit esse cillum dolore eu fugiat nulla pariatur. Excepteur sint occaecat cupidatat non proident, sunt in culpa qui</w:t>
+        <w:t xml:space="preserve">in reprehenderit</w:t>
+      </w:r>
+      <w:r>
+        <w:t xml:space="preserve"> </w:t>
+      </w:r>
+      <w:r>
+        <w:t xml:space="preserve">in voluptate velit esse cillum dolore eu fugiat nulla pariatur.</w:t>
+      </w:r>
+      <w:r>
+        <w:t xml:space="preserve"> </w:t>
+      </w:r>
+      <w:r>
+        <w:t xml:space="preserve">Excepteur sint occaecat cupidatat non proident, sunt in culpa qui</w:t>
       </w:r>
       <w:r>
         <w:t xml:space="preserve"> </w:t>

</xml_diff>